<commit_message>
Removing paginator at candidates job call
</commit_message>
<xml_diff>
--- a/public/Templates/Planilla-prueba.docx
+++ b/public/Templates/Planilla-prueba.docx
@@ -222,7 +222,7 @@
     <w:tbl>
       <w:tblPr>
         <w:tblW w:w="0" w:type="auto"/>
-        <w:tblInd w:w="112" w:type="dxa"/>
+        <w:tblInd w:w="107" w:type="dxa"/>
         <w:tblBorders>
           <w:top w:val="single" w:sz="4" w:space="0" w:color="000000"/>
           <w:left w:val="single" w:sz="4" w:space="0" w:color="000000"/>
@@ -245,11 +245,9 @@
         <w:gridCol w:w="716"/>
         <w:gridCol w:w="344"/>
         <w:gridCol w:w="844"/>
-        <w:gridCol w:w="1460"/>
         <w:gridCol w:w="684"/>
-        <w:gridCol w:w="844"/>
-        <w:gridCol w:w="820"/>
-        <w:gridCol w:w="812"/>
+        <w:gridCol w:w="722"/>
+        <w:gridCol w:w="650"/>
         <w:gridCol w:w="513"/>
         <w:gridCol w:w="588"/>
         <w:gridCol w:w="556"/>
@@ -259,530 +257,9 @@
         <w:gridCol w:w="708"/>
         <w:gridCol w:w="721"/>
         <w:gridCol w:w="708"/>
-        <w:gridCol w:w="600"/>
-        <w:gridCol w:w="600"/>
+        <w:gridCol w:w="692"/>
+        <w:gridCol w:w="850"/>
       </w:tblGrid>
-      <w:tr>
-        <w:trPr>
-          <w:trHeight w:val="246"/>
-        </w:trPr>
-        <w:tc>
-          <w:tcPr>
-            <w:tcW w:w="2600" w:type="dxa"/>
-            <w:gridSpan w:val="5"/>
-            <w:tcBorders>
-              <w:top w:val="nil"/>
-              <w:left w:val="nil"/>
-            </w:tcBorders>
-          </w:tcPr>
-          <w:p>
-            <w:pPr>
-              <w:pStyle w:val="TableParagraph"/>
-              <w:rPr>
-                <w:rFonts w:ascii="Times New Roman"/>
-                <w:sz w:val="6"/>
-              </w:rPr>
-            </w:pPr>
-          </w:p>
-        </w:tc>
-        <w:tc>
-          <w:tcPr>
-            <w:tcW w:w="5464" w:type="dxa"/>
-            <w:gridSpan w:val="6"/>
-            <w:shd w:val="clear" w:color="auto" w:fill="94B3D6"/>
-          </w:tcPr>
-          <w:p>
-            <w:pPr>
-              <w:pStyle w:val="TableParagraph"/>
-              <w:spacing w:before="3"/>
-              <w:rPr>
-                <w:sz w:val="6"/>
-              </w:rPr>
-            </w:pPr>
-          </w:p>
-          <w:p>
-            <w:pPr>
-              <w:pStyle w:val="TableParagraph"/>
-              <w:ind w:left="1412"/>
-              <w:rPr>
-                <w:b/>
-                <w:sz w:val="7"/>
-              </w:rPr>
-            </w:pPr>
-            <w:r>
-              <w:rPr>
-                <w:b/>
-                <w:spacing w:val="-1"/>
-                <w:w w:val="110"/>
-                <w:sz w:val="7"/>
-              </w:rPr>
-              <w:t>*</w:t>
-            </w:r>
-            <w:r>
-              <w:rPr>
-                <w:b/>
-                <w:spacing w:val="-4"/>
-                <w:w w:val="110"/>
-                <w:sz w:val="7"/>
-              </w:rPr>
-              <w:t xml:space="preserve"> </w:t>
-            </w:r>
-            <w:r>
-              <w:rPr>
-                <w:b/>
-                <w:spacing w:val="-1"/>
-                <w:w w:val="110"/>
-                <w:sz w:val="7"/>
-              </w:rPr>
-              <w:t>Complete</w:t>
-            </w:r>
-            <w:r>
-              <w:rPr>
-                <w:b/>
-                <w:w w:val="110"/>
-                <w:sz w:val="7"/>
-              </w:rPr>
-              <w:t xml:space="preserve"> </w:t>
-            </w:r>
-            <w:r>
-              <w:rPr>
-                <w:b/>
-                <w:spacing w:val="-1"/>
-                <w:w w:val="110"/>
-                <w:sz w:val="7"/>
-              </w:rPr>
-              <w:t>la</w:t>
-            </w:r>
-            <w:r>
-              <w:rPr>
-                <w:b/>
-                <w:spacing w:val="-4"/>
-                <w:w w:val="110"/>
-                <w:sz w:val="7"/>
-              </w:rPr>
-              <w:t xml:space="preserve"> </w:t>
-            </w:r>
-            <w:r>
-              <w:rPr>
-                <w:b/>
-                <w:spacing w:val="-1"/>
-                <w:w w:val="110"/>
-                <w:sz w:val="7"/>
-              </w:rPr>
-              <w:t>información</w:t>
-            </w:r>
-            <w:r>
-              <w:rPr>
-                <w:b/>
-                <w:spacing w:val="-2"/>
-                <w:w w:val="110"/>
-                <w:sz w:val="7"/>
-              </w:rPr>
-              <w:t xml:space="preserve"> </w:t>
-            </w:r>
-            <w:r>
-              <w:rPr>
-                <w:b/>
-                <w:spacing w:val="-1"/>
-                <w:w w:val="110"/>
-                <w:sz w:val="7"/>
-              </w:rPr>
-              <w:t>detallando</w:t>
-            </w:r>
-            <w:r>
-              <w:rPr>
-                <w:b/>
-                <w:spacing w:val="-3"/>
-                <w:w w:val="110"/>
-                <w:sz w:val="7"/>
-              </w:rPr>
-              <w:t xml:space="preserve"> </w:t>
-            </w:r>
-            <w:r>
-              <w:rPr>
-                <w:b/>
-                <w:spacing w:val="-1"/>
-                <w:w w:val="110"/>
-                <w:sz w:val="7"/>
-              </w:rPr>
-              <w:t>lo</w:t>
-            </w:r>
-            <w:r>
-              <w:rPr>
-                <w:b/>
-                <w:spacing w:val="-2"/>
-                <w:w w:val="110"/>
-                <w:sz w:val="7"/>
-              </w:rPr>
-              <w:t xml:space="preserve"> </w:t>
-            </w:r>
-            <w:r>
-              <w:rPr>
-                <w:b/>
-                <w:spacing w:val="-1"/>
-                <w:w w:val="110"/>
-                <w:sz w:val="7"/>
-              </w:rPr>
-              <w:t>declarado</w:t>
-            </w:r>
-            <w:r>
-              <w:rPr>
-                <w:b/>
-                <w:spacing w:val="-3"/>
-                <w:w w:val="110"/>
-                <w:sz w:val="7"/>
-              </w:rPr>
-              <w:t xml:space="preserve"> </w:t>
-            </w:r>
-            <w:r>
-              <w:rPr>
-                <w:b/>
-                <w:spacing w:val="-1"/>
-                <w:w w:val="110"/>
-                <w:sz w:val="7"/>
-              </w:rPr>
-              <w:t>en</w:t>
-            </w:r>
-            <w:r>
-              <w:rPr>
-                <w:b/>
-                <w:spacing w:val="-2"/>
-                <w:w w:val="110"/>
-                <w:sz w:val="7"/>
-              </w:rPr>
-              <w:t xml:space="preserve"> </w:t>
-            </w:r>
-            <w:r>
-              <w:rPr>
-                <w:b/>
-                <w:spacing w:val="-1"/>
-                <w:w w:val="110"/>
-                <w:sz w:val="7"/>
-              </w:rPr>
-              <w:t>la</w:t>
-            </w:r>
-            <w:r>
-              <w:rPr>
-                <w:b/>
-                <w:spacing w:val="-4"/>
-                <w:w w:val="110"/>
-                <w:sz w:val="7"/>
-              </w:rPr>
-              <w:t xml:space="preserve"> </w:t>
-            </w:r>
-            <w:r>
-              <w:rPr>
-                <w:b/>
-                <w:spacing w:val="-1"/>
-                <w:w w:val="110"/>
-                <w:sz w:val="7"/>
-              </w:rPr>
-              <w:t>Hoja</w:t>
-            </w:r>
-            <w:r>
-              <w:rPr>
-                <w:b/>
-                <w:spacing w:val="-3"/>
-                <w:w w:val="110"/>
-                <w:sz w:val="7"/>
-              </w:rPr>
-              <w:t xml:space="preserve"> </w:t>
-            </w:r>
-            <w:r>
-              <w:rPr>
-                <w:b/>
-                <w:w w:val="110"/>
-                <w:sz w:val="7"/>
-              </w:rPr>
-              <w:t>de Vida</w:t>
-            </w:r>
-            <w:r>
-              <w:rPr>
-                <w:b/>
-                <w:spacing w:val="-4"/>
-                <w:w w:val="110"/>
-                <w:sz w:val="7"/>
-              </w:rPr>
-              <w:t xml:space="preserve"> </w:t>
-            </w:r>
-            <w:r>
-              <w:rPr>
-                <w:b/>
-                <w:w w:val="110"/>
-                <w:sz w:val="7"/>
-              </w:rPr>
-              <w:t>del Postulante</w:t>
-            </w:r>
-          </w:p>
-        </w:tc>
-        <w:tc>
-          <w:tcPr>
-            <w:tcW w:w="3325" w:type="dxa"/>
-            <w:gridSpan w:val="6"/>
-            <w:shd w:val="clear" w:color="auto" w:fill="B7DEE8"/>
-          </w:tcPr>
-          <w:p>
-            <w:pPr>
-              <w:pStyle w:val="TableParagraph"/>
-              <w:spacing w:before="24" w:line="280" w:lineRule="auto"/>
-              <w:ind w:left="1417" w:right="788" w:hanging="604"/>
-              <w:rPr>
-                <w:b/>
-                <w:sz w:val="7"/>
-              </w:rPr>
-            </w:pPr>
-            <w:r>
-              <w:rPr>
-                <w:b/>
-                <w:spacing w:val="-1"/>
-                <w:w w:val="110"/>
-                <w:sz w:val="7"/>
-              </w:rPr>
-              <w:t xml:space="preserve">* Documentos adjuntos presentados en la </w:t>
-            </w:r>
-            <w:r>
-              <w:rPr>
-                <w:b/>
-                <w:w w:val="110"/>
-                <w:sz w:val="7"/>
-              </w:rPr>
-              <w:t>postulación</w:t>
-            </w:r>
-            <w:r>
-              <w:rPr>
-                <w:b/>
-                <w:spacing w:val="-15"/>
-                <w:w w:val="110"/>
-                <w:sz w:val="7"/>
-              </w:rPr>
-              <w:t xml:space="preserve"> </w:t>
-            </w:r>
-            <w:r>
-              <w:rPr>
-                <w:b/>
-                <w:w w:val="110"/>
-                <w:sz w:val="7"/>
-              </w:rPr>
-              <w:t>Marque</w:t>
-            </w:r>
-            <w:r>
-              <w:rPr>
-                <w:b/>
-                <w:spacing w:val="-1"/>
-                <w:w w:val="110"/>
-                <w:sz w:val="7"/>
-              </w:rPr>
-              <w:t xml:space="preserve"> </w:t>
-            </w:r>
-            <w:r>
-              <w:rPr>
-                <w:b/>
-                <w:w w:val="110"/>
-                <w:sz w:val="7"/>
-              </w:rPr>
-              <w:t>SI</w:t>
-            </w:r>
-            <w:r>
-              <w:rPr>
-                <w:b/>
-                <w:spacing w:val="-2"/>
-                <w:w w:val="110"/>
-                <w:sz w:val="7"/>
-              </w:rPr>
-              <w:t xml:space="preserve"> </w:t>
-            </w:r>
-            <w:r>
-              <w:rPr>
-                <w:b/>
-                <w:w w:val="110"/>
-                <w:sz w:val="7"/>
-              </w:rPr>
-              <w:t>o</w:t>
-            </w:r>
-            <w:r>
-              <w:rPr>
-                <w:b/>
-                <w:spacing w:val="-3"/>
-                <w:w w:val="110"/>
-                <w:sz w:val="7"/>
-              </w:rPr>
-              <w:t xml:space="preserve"> </w:t>
-            </w:r>
-            <w:r>
-              <w:rPr>
-                <w:b/>
-                <w:w w:val="110"/>
-                <w:sz w:val="7"/>
-              </w:rPr>
-              <w:t>NO</w:t>
-            </w:r>
-          </w:p>
-        </w:tc>
-        <w:tc>
-          <w:tcPr>
-            <w:tcW w:w="2137" w:type="dxa"/>
-            <w:gridSpan w:val="3"/>
-            <w:shd w:val="clear" w:color="auto" w:fill="CCC0DA"/>
-          </w:tcPr>
-          <w:p>
-            <w:pPr>
-              <w:pStyle w:val="TableParagraph"/>
-              <w:spacing w:before="24" w:line="280" w:lineRule="auto"/>
-              <w:ind w:left="825" w:right="661" w:hanging="140"/>
-              <w:rPr>
-                <w:b/>
-                <w:sz w:val="7"/>
-              </w:rPr>
-            </w:pPr>
-            <w:r>
-              <w:rPr>
-                <w:b/>
-                <w:w w:val="105"/>
-                <w:sz w:val="7"/>
-              </w:rPr>
-              <w:t>*</w:t>
-            </w:r>
-            <w:r>
-              <w:rPr>
-                <w:b/>
-                <w:spacing w:val="1"/>
-                <w:w w:val="105"/>
-                <w:sz w:val="7"/>
-              </w:rPr>
-              <w:t xml:space="preserve"> </w:t>
-            </w:r>
-            <w:r>
-              <w:rPr>
-                <w:b/>
-                <w:w w:val="105"/>
-                <w:sz w:val="7"/>
-              </w:rPr>
-              <w:t>Criterios</w:t>
-            </w:r>
-            <w:r>
-              <w:rPr>
-                <w:b/>
-                <w:spacing w:val="5"/>
-                <w:w w:val="105"/>
-                <w:sz w:val="7"/>
-              </w:rPr>
-              <w:t xml:space="preserve"> </w:t>
-            </w:r>
-            <w:r>
-              <w:rPr>
-                <w:b/>
-                <w:w w:val="105"/>
-                <w:sz w:val="7"/>
-              </w:rPr>
-              <w:t>de</w:t>
-            </w:r>
-            <w:r>
-              <w:rPr>
-                <w:b/>
-                <w:spacing w:val="5"/>
-                <w:w w:val="105"/>
-                <w:sz w:val="7"/>
-              </w:rPr>
-              <w:t xml:space="preserve"> </w:t>
-            </w:r>
-            <w:r>
-              <w:rPr>
-                <w:b/>
-                <w:w w:val="105"/>
-                <w:sz w:val="7"/>
-              </w:rPr>
-              <w:t>Evaluación</w:t>
-            </w:r>
-            <w:r>
-              <w:rPr>
-                <w:b/>
-                <w:spacing w:val="1"/>
-                <w:w w:val="105"/>
-                <w:sz w:val="7"/>
-              </w:rPr>
-              <w:t xml:space="preserve"> </w:t>
-            </w:r>
-            <w:r>
-              <w:rPr>
-                <w:b/>
-                <w:w w:val="110"/>
-                <w:sz w:val="7"/>
-              </w:rPr>
-              <w:t>Marque</w:t>
-            </w:r>
-            <w:r>
-              <w:rPr>
-                <w:b/>
-                <w:spacing w:val="-2"/>
-                <w:w w:val="110"/>
-                <w:sz w:val="7"/>
-              </w:rPr>
-              <w:t xml:space="preserve"> </w:t>
-            </w:r>
-            <w:r>
-              <w:rPr>
-                <w:b/>
-                <w:w w:val="110"/>
-                <w:sz w:val="7"/>
-              </w:rPr>
-              <w:t>SI</w:t>
-            </w:r>
-            <w:r>
-              <w:rPr>
-                <w:b/>
-                <w:spacing w:val="-2"/>
-                <w:w w:val="110"/>
-                <w:sz w:val="7"/>
-              </w:rPr>
-              <w:t xml:space="preserve"> </w:t>
-            </w:r>
-            <w:r>
-              <w:rPr>
-                <w:b/>
-                <w:w w:val="110"/>
-                <w:sz w:val="7"/>
-              </w:rPr>
-              <w:t>o</w:t>
-            </w:r>
-            <w:r>
-              <w:rPr>
-                <w:b/>
-                <w:spacing w:val="-3"/>
-                <w:w w:val="110"/>
-                <w:sz w:val="7"/>
-              </w:rPr>
-              <w:t xml:space="preserve"> </w:t>
-            </w:r>
-            <w:r>
-              <w:rPr>
-                <w:b/>
-                <w:w w:val="110"/>
-                <w:sz w:val="7"/>
-              </w:rPr>
-              <w:t>NO</w:t>
-            </w:r>
-          </w:p>
-        </w:tc>
-        <w:tc>
-          <w:tcPr>
-            <w:tcW w:w="1200" w:type="dxa"/>
-            <w:gridSpan w:val="2"/>
-            <w:tcBorders>
-              <w:top w:val="nil"/>
-              <w:right w:val="nil"/>
-            </w:tcBorders>
-          </w:tcPr>
-          <w:p>
-            <w:pPr>
-              <w:pStyle w:val="TableParagraph"/>
-              <w:rPr>
-                <w:rFonts w:ascii="Times New Roman"/>
-                <w:sz w:val="6"/>
-              </w:rPr>
-            </w:pPr>
-          </w:p>
-        </w:tc>
-      </w:tr>
       <w:tr>
         <w:trPr>
           <w:trHeight w:val="1118"/>
@@ -1227,6 +704,7 @@
               </w:rPr>
               <w:t xml:space="preserve"> </w:t>
             </w:r>
+            <w:proofErr w:type="gramStart"/>
             <w:r>
               <w:rPr>
                 <w:b/>
@@ -1256,6 +734,7 @@
               </w:rPr>
               <w:t>:</w:t>
             </w:r>
+            <w:proofErr w:type="gramEnd"/>
           </w:p>
           <w:p>
             <w:pPr>
@@ -1325,7 +804,7 @@
         </w:tc>
         <w:tc>
           <w:tcPr>
-            <w:tcW w:w="1460" w:type="dxa"/>
+            <w:tcW w:w="684" w:type="dxa"/>
             <w:shd w:val="clear" w:color="auto" w:fill="94B3D6"/>
           </w:tcPr>
           <w:p>
@@ -1365,8 +844,124 @@
             <w:pPr>
               <w:pStyle w:val="TableParagraph"/>
               <w:spacing w:before="1" w:line="280" w:lineRule="auto"/>
-              <w:ind w:left="67" w:right="51"/>
+              <w:ind w:left="44" w:right="25" w:firstLine="22"/>
               <w:jc w:val="center"/>
+              <w:rPr>
+                <w:b/>
+                <w:sz w:val="7"/>
+              </w:rPr>
+            </w:pPr>
+            <w:r>
+              <w:rPr>
+                <w:b/>
+                <w:color w:val="FFFFFF"/>
+                <w:w w:val="110"/>
+                <w:sz w:val="7"/>
+              </w:rPr>
+              <w:t>Diplomado en</w:t>
+            </w:r>
+            <w:r>
+              <w:rPr>
+                <w:b/>
+                <w:color w:val="FFFFFF"/>
+                <w:spacing w:val="1"/>
+                <w:w w:val="110"/>
+                <w:sz w:val="7"/>
+              </w:rPr>
+              <w:t xml:space="preserve"> </w:t>
+            </w:r>
+            <w:r>
+              <w:rPr>
+                <w:b/>
+                <w:color w:val="FFFFFF"/>
+                <w:w w:val="105"/>
+                <w:sz w:val="7"/>
+              </w:rPr>
+              <w:t>Educación Superior</w:t>
+            </w:r>
+            <w:r>
+              <w:rPr>
+                <w:b/>
+                <w:color w:val="FFFFFF"/>
+                <w:spacing w:val="1"/>
+                <w:w w:val="105"/>
+                <w:sz w:val="7"/>
+              </w:rPr>
+              <w:t xml:space="preserve"> </w:t>
+            </w:r>
+            <w:r>
+              <w:rPr>
+                <w:b/>
+                <w:color w:val="FFFFFF"/>
+                <w:w w:val="110"/>
+                <w:sz w:val="7"/>
+              </w:rPr>
+              <w:t>o</w:t>
+            </w:r>
+            <w:r>
+              <w:rPr>
+                <w:b/>
+                <w:color w:val="FFFFFF"/>
+                <w:spacing w:val="-4"/>
+                <w:w w:val="110"/>
+                <w:sz w:val="7"/>
+              </w:rPr>
+              <w:t xml:space="preserve"> </w:t>
+            </w:r>
+            <w:r>
+              <w:rPr>
+                <w:b/>
+                <w:color w:val="FFFFFF"/>
+                <w:w w:val="110"/>
+                <w:sz w:val="7"/>
+              </w:rPr>
+              <w:t>equivalente</w:t>
+            </w:r>
+          </w:p>
+        </w:tc>
+        <w:tc>
+          <w:tcPr>
+            <w:tcW w:w="722" w:type="dxa"/>
+            <w:shd w:val="clear" w:color="auto" w:fill="94B3D6"/>
+          </w:tcPr>
+          <w:p>
+            <w:pPr>
+              <w:pStyle w:val="TableParagraph"/>
+              <w:rPr>
+                <w:sz w:val="8"/>
+              </w:rPr>
+            </w:pPr>
+          </w:p>
+          <w:p>
+            <w:pPr>
+              <w:pStyle w:val="TableParagraph"/>
+              <w:rPr>
+                <w:sz w:val="8"/>
+              </w:rPr>
+            </w:pPr>
+          </w:p>
+          <w:p>
+            <w:pPr>
+              <w:pStyle w:val="TableParagraph"/>
+              <w:rPr>
+                <w:sz w:val="8"/>
+              </w:rPr>
+            </w:pPr>
+          </w:p>
+          <w:p>
+            <w:pPr>
+              <w:pStyle w:val="TableParagraph"/>
+              <w:spacing w:before="5"/>
+              <w:rPr>
+                <w:sz w:val="10"/>
+              </w:rPr>
+            </w:pPr>
+          </w:p>
+          <w:p>
+            <w:pPr>
+              <w:pStyle w:val="TableParagraph"/>
+              <w:spacing w:before="1" w:line="280" w:lineRule="auto"/>
+              <w:ind w:left="68" w:right="21" w:hanging="28"/>
               <w:rPr>
                 <w:b/>
                 <w:sz w:val="7"/>
@@ -1380,16 +975,7 @@
                 <w:w w:val="110"/>
                 <w:sz w:val="7"/>
               </w:rPr>
-              <w:t xml:space="preserve">Formación </w:t>
-            </w:r>
-            <w:r>
-              <w:rPr>
-                <w:b/>
-                <w:color w:val="FFFFFF"/>
-                <w:w w:val="110"/>
-                <w:sz w:val="7"/>
-              </w:rPr>
-              <w:t>postgrado acorde a la</w:t>
+              <w:t>Experiencia</w:t>
             </w:r>
             <w:r>
               <w:rPr>
@@ -1409,7 +995,7 @@
                 <w:w w:val="110"/>
                 <w:sz w:val="7"/>
               </w:rPr>
-              <w:t xml:space="preserve">convocatoria: • Postgrado relacionado </w:t>
+              <w:t>Profesional</w:t>
             </w:r>
             <w:r>
               <w:rPr>
@@ -1418,7 +1004,7 @@
                 <w:w w:val="110"/>
                 <w:sz w:val="7"/>
               </w:rPr>
-              <w:t>a la</w:t>
+              <w:t xml:space="preserve"> general de al menos 3</w:t>
             </w:r>
             <w:r>
               <w:rPr>
@@ -1434,17 +1020,17 @@
               <w:rPr>
                 <w:b/>
                 <w:color w:val="FFFFFF"/>
-                <w:w w:val="105"/>
-                <w:sz w:val="7"/>
-              </w:rPr>
-              <w:t>materia</w:t>
+                <w:w w:val="110"/>
+                <w:sz w:val="7"/>
+              </w:rPr>
+              <w:t>años</w:t>
             </w:r>
             <w:r>
               <w:rPr>
                 <w:b/>
                 <w:color w:val="FFFFFF"/>
                 <w:spacing w:val="-3"/>
-                <w:w w:val="105"/>
+                <w:w w:val="110"/>
                 <w:sz w:val="7"/>
               </w:rPr>
               <w:t xml:space="preserve"> </w:t>
@@ -1453,429 +1039,16 @@
               <w:rPr>
                 <w:b/>
                 <w:color w:val="FFFFFF"/>
-                <w:w w:val="105"/>
-                <w:sz w:val="7"/>
-              </w:rPr>
-              <w:t>(deseable)</w:t>
+                <w:w w:val="110"/>
+                <w:sz w:val="7"/>
+              </w:rPr>
+              <w:t>(indispensable)</w:t>
             </w:r>
           </w:p>
         </w:tc>
         <w:tc>
           <w:tcPr>
-            <w:tcW w:w="684" w:type="dxa"/>
-            <w:shd w:val="clear" w:color="auto" w:fill="94B3D6"/>
-          </w:tcPr>
-          <w:p>
-            <w:pPr>
-              <w:pStyle w:val="TableParagraph"/>
-              <w:rPr>
-                <w:sz w:val="8"/>
-              </w:rPr>
-            </w:pPr>
-          </w:p>
-          <w:p>
-            <w:pPr>
-              <w:pStyle w:val="TableParagraph"/>
-              <w:rPr>
-                <w:sz w:val="8"/>
-              </w:rPr>
-            </w:pPr>
-          </w:p>
-          <w:p>
-            <w:pPr>
-              <w:pStyle w:val="TableParagraph"/>
-              <w:rPr>
-                <w:sz w:val="8"/>
-              </w:rPr>
-            </w:pPr>
-          </w:p>
-          <w:p>
-            <w:pPr>
-              <w:pStyle w:val="TableParagraph"/>
-              <w:spacing w:before="5"/>
-              <w:rPr>
-                <w:sz w:val="10"/>
-              </w:rPr>
-            </w:pPr>
-          </w:p>
-          <w:p>
-            <w:pPr>
-              <w:pStyle w:val="TableParagraph"/>
-              <w:spacing w:before="1" w:line="280" w:lineRule="auto"/>
-              <w:ind w:left="44" w:right="25" w:firstLine="22"/>
-              <w:jc w:val="center"/>
-              <w:rPr>
-                <w:b/>
-                <w:sz w:val="7"/>
-              </w:rPr>
-            </w:pPr>
-            <w:r>
-              <w:rPr>
-                <w:b/>
-                <w:color w:val="FFFFFF"/>
-                <w:w w:val="110"/>
-                <w:sz w:val="7"/>
-              </w:rPr>
-              <w:t>Diplomado en</w:t>
-            </w:r>
-            <w:r>
-              <w:rPr>
-                <w:b/>
-                <w:color w:val="FFFFFF"/>
-                <w:spacing w:val="1"/>
-                <w:w w:val="110"/>
-                <w:sz w:val="7"/>
-              </w:rPr>
-              <w:t xml:space="preserve"> </w:t>
-            </w:r>
-            <w:r>
-              <w:rPr>
-                <w:b/>
-                <w:color w:val="FFFFFF"/>
-                <w:w w:val="105"/>
-                <w:sz w:val="7"/>
-              </w:rPr>
-              <w:t>Educación Superior</w:t>
-            </w:r>
-            <w:r>
-              <w:rPr>
-                <w:b/>
-                <w:color w:val="FFFFFF"/>
-                <w:spacing w:val="1"/>
-                <w:w w:val="105"/>
-                <w:sz w:val="7"/>
-              </w:rPr>
-              <w:t xml:space="preserve"> </w:t>
-            </w:r>
-            <w:r>
-              <w:rPr>
-                <w:b/>
-                <w:color w:val="FFFFFF"/>
-                <w:w w:val="110"/>
-                <w:sz w:val="7"/>
-              </w:rPr>
-              <w:t>o</w:t>
-            </w:r>
-            <w:r>
-              <w:rPr>
-                <w:b/>
-                <w:color w:val="FFFFFF"/>
-                <w:spacing w:val="-4"/>
-                <w:w w:val="110"/>
-                <w:sz w:val="7"/>
-              </w:rPr>
-              <w:t xml:space="preserve"> </w:t>
-            </w:r>
-            <w:r>
-              <w:rPr>
-                <w:b/>
-                <w:color w:val="FFFFFF"/>
-                <w:w w:val="110"/>
-                <w:sz w:val="7"/>
-              </w:rPr>
-              <w:t>equivalente</w:t>
-            </w:r>
-          </w:p>
-        </w:tc>
-        <w:tc>
-          <w:tcPr>
-            <w:tcW w:w="844" w:type="dxa"/>
-            <w:shd w:val="clear" w:color="auto" w:fill="94B3D6"/>
-          </w:tcPr>
-          <w:p>
-            <w:pPr>
-              <w:pStyle w:val="TableParagraph"/>
-              <w:rPr>
-                <w:sz w:val="8"/>
-              </w:rPr>
-            </w:pPr>
-          </w:p>
-          <w:p>
-            <w:pPr>
-              <w:pStyle w:val="TableParagraph"/>
-              <w:rPr>
-                <w:sz w:val="8"/>
-              </w:rPr>
-            </w:pPr>
-          </w:p>
-          <w:p>
-            <w:pPr>
-              <w:pStyle w:val="TableParagraph"/>
-              <w:rPr>
-                <w:sz w:val="8"/>
-              </w:rPr>
-            </w:pPr>
-          </w:p>
-          <w:p>
-            <w:pPr>
-              <w:pStyle w:val="TableParagraph"/>
-              <w:spacing w:before="6"/>
-              <w:rPr>
-                <w:sz w:val="6"/>
-              </w:rPr>
-            </w:pPr>
-          </w:p>
-          <w:p>
-            <w:pPr>
-              <w:pStyle w:val="TableParagraph"/>
-              <w:spacing w:line="280" w:lineRule="auto"/>
-              <w:ind w:left="136" w:firstLine="95"/>
-              <w:rPr>
-                <w:b/>
-                <w:sz w:val="7"/>
-              </w:rPr>
-            </w:pPr>
-            <w:r>
-              <w:rPr>
-                <w:b/>
-                <w:color w:val="FFFFFF"/>
-                <w:w w:val="110"/>
-                <w:sz w:val="7"/>
-              </w:rPr>
-              <w:t>Se valorarán</w:t>
-            </w:r>
-            <w:r>
-              <w:rPr>
-                <w:b/>
-                <w:color w:val="FFFFFF"/>
-                <w:spacing w:val="1"/>
-                <w:w w:val="110"/>
-                <w:sz w:val="7"/>
-              </w:rPr>
-              <w:t xml:space="preserve"> </w:t>
-            </w:r>
-            <w:r>
-              <w:rPr>
-                <w:b/>
-                <w:color w:val="FFFFFF"/>
-                <w:spacing w:val="-2"/>
-                <w:w w:val="110"/>
-                <w:sz w:val="7"/>
-              </w:rPr>
-              <w:t>conocimientos</w:t>
-            </w:r>
-            <w:r>
-              <w:rPr>
-                <w:b/>
-                <w:color w:val="FFFFFF"/>
-                <w:spacing w:val="2"/>
-                <w:w w:val="110"/>
-                <w:sz w:val="7"/>
-              </w:rPr>
-              <w:t xml:space="preserve"> </w:t>
-            </w:r>
-            <w:r>
-              <w:rPr>
-                <w:b/>
-                <w:color w:val="FFFFFF"/>
-                <w:spacing w:val="-1"/>
-                <w:w w:val="110"/>
-                <w:sz w:val="7"/>
-              </w:rPr>
-              <w:t>en:</w:t>
-            </w:r>
-          </w:p>
-          <w:p>
-            <w:pPr>
-              <w:pStyle w:val="TableParagraph"/>
-              <w:numPr>
-                <w:ilvl w:val="0"/>
-                <w:numId w:val="2"/>
-              </w:numPr>
-              <w:tabs>
-                <w:tab w:val="left" w:pos="301"/>
-              </w:tabs>
-              <w:rPr>
-                <w:b/>
-                <w:sz w:val="7"/>
-              </w:rPr>
-            </w:pPr>
-            <w:r>
-              <w:rPr>
-                <w:b/>
-                <w:color w:val="FFFFFF"/>
-                <w:w w:val="110"/>
-                <w:sz w:val="7"/>
-              </w:rPr>
-              <w:t>Arbitraje.</w:t>
-            </w:r>
-          </w:p>
-          <w:p>
-            <w:pPr>
-              <w:pStyle w:val="TableParagraph"/>
-              <w:numPr>
-                <w:ilvl w:val="0"/>
-                <w:numId w:val="1"/>
-              </w:numPr>
-              <w:tabs>
-                <w:tab w:val="left" w:pos="233"/>
-              </w:tabs>
-              <w:spacing w:before="15"/>
-              <w:rPr>
-                <w:b/>
-                <w:sz w:val="7"/>
-              </w:rPr>
-            </w:pPr>
-            <w:r>
-              <w:rPr>
-                <w:b/>
-                <w:color w:val="FFFFFF"/>
-                <w:w w:val="105"/>
-                <w:sz w:val="7"/>
-              </w:rPr>
-              <w:t>Idioma</w:t>
-            </w:r>
-            <w:r>
-              <w:rPr>
-                <w:b/>
-                <w:color w:val="FFFFFF"/>
-                <w:spacing w:val="1"/>
-                <w:w w:val="105"/>
-                <w:sz w:val="7"/>
-              </w:rPr>
-              <w:t xml:space="preserve"> </w:t>
-            </w:r>
-            <w:r>
-              <w:rPr>
-                <w:b/>
-                <w:color w:val="FFFFFF"/>
-                <w:w w:val="105"/>
-                <w:sz w:val="7"/>
-              </w:rPr>
-              <w:t>Inglés.</w:t>
-            </w:r>
-          </w:p>
-        </w:tc>
-        <w:tc>
-          <w:tcPr>
-            <w:tcW w:w="820" w:type="dxa"/>
-            <w:shd w:val="clear" w:color="auto" w:fill="94B3D6"/>
-          </w:tcPr>
-          <w:p>
-            <w:pPr>
-              <w:pStyle w:val="TableParagraph"/>
-              <w:rPr>
-                <w:sz w:val="8"/>
-              </w:rPr>
-            </w:pPr>
-          </w:p>
-          <w:p>
-            <w:pPr>
-              <w:pStyle w:val="TableParagraph"/>
-              <w:rPr>
-                <w:sz w:val="8"/>
-              </w:rPr>
-            </w:pPr>
-          </w:p>
-          <w:p>
-            <w:pPr>
-              <w:pStyle w:val="TableParagraph"/>
-              <w:rPr>
-                <w:sz w:val="8"/>
-              </w:rPr>
-            </w:pPr>
-          </w:p>
-          <w:p>
-            <w:pPr>
-              <w:pStyle w:val="TableParagraph"/>
-              <w:spacing w:before="5"/>
-              <w:rPr>
-                <w:sz w:val="10"/>
-              </w:rPr>
-            </w:pPr>
-          </w:p>
-          <w:p>
-            <w:pPr>
-              <w:pStyle w:val="TableParagraph"/>
-              <w:spacing w:before="1" w:line="280" w:lineRule="auto"/>
-              <w:ind w:left="68" w:right="21" w:hanging="28"/>
-              <w:rPr>
-                <w:b/>
-                <w:sz w:val="7"/>
-              </w:rPr>
-            </w:pPr>
-            <w:r>
-              <w:rPr>
-                <w:b/>
-                <w:color w:val="FFFFFF"/>
-                <w:spacing w:val="-1"/>
-                <w:w w:val="110"/>
-                <w:sz w:val="7"/>
-              </w:rPr>
-              <w:t>Experiencia</w:t>
-            </w:r>
-            <w:r>
-              <w:rPr>
-                <w:b/>
-                <w:color w:val="FFFFFF"/>
-                <w:spacing w:val="1"/>
-                <w:w w:val="110"/>
-                <w:sz w:val="7"/>
-              </w:rPr>
-              <w:t xml:space="preserve"> </w:t>
-            </w:r>
-            <w:r>
-              <w:rPr>
-                <w:b/>
-                <w:color w:val="FFFFFF"/>
-                <w:spacing w:val="-1"/>
-                <w:w w:val="110"/>
-                <w:sz w:val="7"/>
-              </w:rPr>
-              <w:t>Profesional</w:t>
-            </w:r>
-            <w:r>
-              <w:rPr>
-                <w:b/>
-                <w:color w:val="FFFFFF"/>
-                <w:w w:val="110"/>
-                <w:sz w:val="7"/>
-              </w:rPr>
-              <w:t xml:space="preserve"> general de al menos 3</w:t>
-            </w:r>
-            <w:r>
-              <w:rPr>
-                <w:b/>
-                <w:color w:val="FFFFFF"/>
-                <w:spacing w:val="-15"/>
-                <w:w w:val="110"/>
-                <w:sz w:val="7"/>
-              </w:rPr>
-              <w:t xml:space="preserve"> </w:t>
-            </w:r>
-            <w:r>
-              <w:rPr>
-                <w:b/>
-                <w:color w:val="FFFFFF"/>
-                <w:w w:val="110"/>
-                <w:sz w:val="7"/>
-              </w:rPr>
-              <w:t>años</w:t>
-            </w:r>
-            <w:r>
-              <w:rPr>
-                <w:b/>
-                <w:color w:val="FFFFFF"/>
-                <w:spacing w:val="-3"/>
-                <w:w w:val="110"/>
-                <w:sz w:val="7"/>
-              </w:rPr>
-              <w:t xml:space="preserve"> </w:t>
-            </w:r>
-            <w:r>
-              <w:rPr>
-                <w:b/>
-                <w:color w:val="FFFFFF"/>
-                <w:w w:val="110"/>
-                <w:sz w:val="7"/>
-              </w:rPr>
-              <w:t>(indispensable)</w:t>
-            </w:r>
-          </w:p>
-        </w:tc>
-        <w:tc>
-          <w:tcPr>
-            <w:tcW w:w="812" w:type="dxa"/>
+            <w:tcW w:w="650" w:type="dxa"/>
             <w:shd w:val="clear" w:color="auto" w:fill="94B3D6"/>
           </w:tcPr>
           <w:p>
@@ -3066,7 +2239,7 @@
         </w:tc>
         <w:tc>
           <w:tcPr>
-            <w:tcW w:w="600" w:type="dxa"/>
+            <w:tcW w:w="692" w:type="dxa"/>
             <w:tcBorders>
               <w:right w:val="single" w:sz="8" w:space="0" w:color="000000"/>
             </w:tcBorders>
@@ -3123,7 +2296,16 @@
                 <w:w w:val="110"/>
                 <w:sz w:val="7"/>
               </w:rPr>
-              <w:t xml:space="preserve">Habilitado </w:t>
+              <w:t>Habilitado</w:t>
+            </w:r>
+            <w:r>
+              <w:rPr>
+                <w:b/>
+                <w:spacing w:val="-2"/>
+                <w:w w:val="110"/>
+                <w:sz w:val="7"/>
+              </w:rPr>
+              <w:t xml:space="preserve"> </w:t>
             </w:r>
             <w:r>
               <w:rPr>
@@ -3163,7 +2345,7 @@
         </w:tc>
         <w:tc>
           <w:tcPr>
-            <w:tcW w:w="600" w:type="dxa"/>
+            <w:tcW w:w="850" w:type="dxa"/>
             <w:tcBorders>
               <w:left w:val="single" w:sz="8" w:space="0" w:color="000000"/>
             </w:tcBorders>
@@ -3387,7 +2569,23 @@
                 <w:w w:val="105"/>
                 <w:sz w:val="9"/>
               </w:rPr>
-              <w:t>{#candidates}{candidateName}</w:t>
+              <w:t>{#</w:t>
+            </w:r>
+            <w:proofErr w:type="gramStart"/>
+            <w:r>
+              <w:rPr>
+                <w:w w:val="105"/>
+                <w:sz w:val="9"/>
+              </w:rPr>
+              <w:t>candidates}{</w:t>
+            </w:r>
+            <w:proofErr w:type="gramEnd"/>
+            <w:r>
+              <w:rPr>
+                <w:w w:val="105"/>
+                <w:sz w:val="9"/>
+              </w:rPr>
+              <w:t>candidateName}</w:t>
             </w:r>
           </w:p>
         </w:tc>
@@ -3665,7 +2863,7 @@
         </w:tc>
         <w:tc>
           <w:tcPr>
-            <w:tcW w:w="1460" w:type="dxa"/>
+            <w:tcW w:w="684" w:type="dxa"/>
           </w:tcPr>
           <w:p>
             <w:pPr>
@@ -3686,23 +2884,18 @@
           <w:p>
             <w:pPr>
               <w:pStyle w:val="TableParagraph"/>
-              <w:rPr>
-                <w:sz w:val="10"/>
-              </w:rPr>
-            </w:pPr>
-          </w:p>
-          <w:p>
-            <w:pPr>
-              <w:pStyle w:val="TableParagraph"/>
-              <w:rPr>
-                <w:sz w:val="12"/>
-              </w:rPr>
-            </w:pPr>
-          </w:p>
-          <w:p>
-            <w:pPr>
-              <w:pStyle w:val="TableParagraph"/>
-              <w:ind w:left="24"/>
+              <w:spacing w:before="10"/>
+              <w:rPr>
+                <w:sz w:val="11"/>
+              </w:rPr>
+            </w:pPr>
+          </w:p>
+          <w:p>
+            <w:pPr>
+              <w:pStyle w:val="TableParagraph"/>
+              <w:spacing w:before="1" w:line="271" w:lineRule="auto"/>
+              <w:ind w:left="24" w:right="2"/>
+              <w:jc w:val="both"/>
               <w:rPr>
                 <w:sz w:val="9"/>
               </w:rPr>
@@ -3712,20 +2905,43 @@
                 <w:w w:val="105"/>
                 <w:sz w:val="9"/>
               </w:rPr>
-              <w:t xml:space="preserve">         </w:t>
-            </w:r>
+              <w:t>{</w:t>
+            </w:r>
+            <w:proofErr w:type="spellStart"/>
             <w:r>
               <w:rPr>
                 <w:w w:val="105"/>
                 <w:sz w:val="9"/>
               </w:rPr>
-              <w:t>SI</w:t>
+              <w:t>teacherAcad</w:t>
+            </w:r>
+            <w:r>
+              <w:rPr>
+                <w:w w:val="105"/>
+                <w:sz w:val="9"/>
+              </w:rPr>
+              <w:t>e</w:t>
+            </w:r>
+            <w:r>
+              <w:rPr>
+                <w:w w:val="105"/>
+                <w:sz w:val="9"/>
+              </w:rPr>
+              <w:t>micTraining</w:t>
+            </w:r>
+            <w:proofErr w:type="spellEnd"/>
+            <w:r>
+              <w:rPr>
+                <w:w w:val="105"/>
+                <w:sz w:val="9"/>
+              </w:rPr>
+              <w:t>}</w:t>
             </w:r>
           </w:p>
         </w:tc>
         <w:tc>
           <w:tcPr>
-            <w:tcW w:w="684" w:type="dxa"/>
+            <w:tcW w:w="722" w:type="dxa"/>
           </w:tcPr>
           <w:p>
             <w:pPr>
@@ -3746,25 +2962,22 @@
           <w:p>
             <w:pPr>
               <w:pStyle w:val="TableParagraph"/>
-              <w:spacing w:before="10"/>
-              <w:rPr>
-                <w:sz w:val="11"/>
-              </w:rPr>
-            </w:pPr>
-          </w:p>
-          <w:p>
-            <w:pPr>
-              <w:pStyle w:val="TableParagraph"/>
-              <w:spacing w:before="1" w:line="271" w:lineRule="auto"/>
-              <w:ind w:left="24" w:right="2"/>
-              <w:jc w:val="both"/>
-              <w:rPr>
-                <w:sz w:val="9"/>
-              </w:rPr>
-            </w:pPr>
-            <w:r>
-              <w:rPr>
-                <w:w w:val="105"/>
+              <w:rPr>
+                <w:sz w:val="10"/>
+              </w:rPr>
+            </w:pPr>
+          </w:p>
+          <w:p>
+            <w:pPr>
+              <w:pStyle w:val="TableParagraph"/>
+              <w:spacing w:before="87" w:line="271" w:lineRule="auto"/>
+              <w:ind w:left="241" w:right="211" w:hanging="4"/>
+              <w:rPr>
+                <w:sz w:val="9"/>
+              </w:rPr>
+            </w:pPr>
+            <w:r>
+              <w:rPr>
                 <w:sz w:val="9"/>
               </w:rPr>
               <w:t>{</w:t>
@@ -3772,29 +2985,13 @@
             <w:proofErr w:type="spellStart"/>
             <w:r>
               <w:rPr>
-                <w:w w:val="105"/>
-                <w:sz w:val="9"/>
-              </w:rPr>
-              <w:t>teacherAcad</w:t>
-            </w:r>
-            <w:r>
-              <w:rPr>
-                <w:w w:val="105"/>
-                <w:sz w:val="9"/>
-              </w:rPr>
-              <w:t>e</w:t>
-            </w:r>
-            <w:r>
-              <w:rPr>
-                <w:w w:val="105"/>
-                <w:sz w:val="9"/>
-              </w:rPr>
-              <w:t>micTraining</w:t>
+                <w:sz w:val="9"/>
+              </w:rPr>
+              <w:t>professionalExperienceTime</w:t>
             </w:r>
             <w:proofErr w:type="spellEnd"/>
             <w:r>
               <w:rPr>
-                <w:w w:val="105"/>
                 <w:sz w:val="9"/>
               </w:rPr>
               <w:t>}</w:t>
@@ -3803,144 +3000,7 @@
         </w:tc>
         <w:tc>
           <w:tcPr>
-            <w:tcW w:w="844" w:type="dxa"/>
-          </w:tcPr>
-          <w:p>
-            <w:pPr>
-              <w:pStyle w:val="TableParagraph"/>
-              <w:rPr>
-                <w:rFonts w:ascii="Times New Roman"/>
-                <w:sz w:val="6"/>
-              </w:rPr>
-            </w:pPr>
-          </w:p>
-          <w:p>
-            <w:pPr>
-              <w:pStyle w:val="TableParagraph"/>
-              <w:rPr>
-                <w:rFonts w:ascii="Times New Roman"/>
-                <w:sz w:val="6"/>
-              </w:rPr>
-            </w:pPr>
-          </w:p>
-          <w:p>
-            <w:pPr>
-              <w:pStyle w:val="TableParagraph"/>
-              <w:rPr>
-                <w:rFonts w:ascii="Times New Roman"/>
-                <w:sz w:val="6"/>
-              </w:rPr>
-            </w:pPr>
-          </w:p>
-          <w:p>
-            <w:pPr>
-              <w:pStyle w:val="TableParagraph"/>
-              <w:rPr>
-                <w:rFonts w:ascii="Times New Roman"/>
-                <w:sz w:val="6"/>
-              </w:rPr>
-            </w:pPr>
-          </w:p>
-          <w:p>
-            <w:pPr>
-              <w:pStyle w:val="TableParagraph"/>
-              <w:rPr>
-                <w:rFonts w:ascii="Times New Roman"/>
-                <w:sz w:val="6"/>
-              </w:rPr>
-            </w:pPr>
-          </w:p>
-          <w:p>
-            <w:pPr>
-              <w:pStyle w:val="TableParagraph"/>
-              <w:rPr>
-                <w:rFonts w:ascii="Times New Roman"/>
-                <w:sz w:val="6"/>
-              </w:rPr>
-            </w:pPr>
-          </w:p>
-          <w:p>
-            <w:pPr>
-              <w:pStyle w:val="TableParagraph"/>
-              <w:spacing w:before="1"/>
-              <w:ind w:left="213" w:right="182"/>
-              <w:jc w:val="center"/>
-              <w:rPr>
-                <w:rFonts w:ascii="Times New Roman"/>
-                <w:sz w:val="6"/>
-              </w:rPr>
-            </w:pPr>
-            <w:r>
-              <w:rPr>
-                <w:w w:val="105"/>
-                <w:sz w:val="9"/>
-              </w:rPr>
-              <w:t>SI</w:t>
-            </w:r>
-          </w:p>
-        </w:tc>
-        <w:tc>
-          <w:tcPr>
-            <w:tcW w:w="820" w:type="dxa"/>
-          </w:tcPr>
-          <w:p>
-            <w:pPr>
-              <w:pStyle w:val="TableParagraph"/>
-              <w:rPr>
-                <w:sz w:val="10"/>
-              </w:rPr>
-            </w:pPr>
-          </w:p>
-          <w:p>
-            <w:pPr>
-              <w:pStyle w:val="TableParagraph"/>
-              <w:rPr>
-                <w:sz w:val="10"/>
-              </w:rPr>
-            </w:pPr>
-          </w:p>
-          <w:p>
-            <w:pPr>
-              <w:pStyle w:val="TableParagraph"/>
-              <w:rPr>
-                <w:sz w:val="10"/>
-              </w:rPr>
-            </w:pPr>
-          </w:p>
-          <w:p>
-            <w:pPr>
-              <w:pStyle w:val="TableParagraph"/>
-              <w:spacing w:before="87" w:line="271" w:lineRule="auto"/>
-              <w:ind w:left="241" w:right="211" w:hanging="4"/>
-              <w:rPr>
-                <w:sz w:val="9"/>
-              </w:rPr>
-            </w:pPr>
-            <w:r>
-              <w:rPr>
-                <w:sz w:val="9"/>
-              </w:rPr>
-              <w:t>{</w:t>
-            </w:r>
-            <w:proofErr w:type="spellStart"/>
-            <w:r>
-              <w:rPr>
-                <w:sz w:val="9"/>
-              </w:rPr>
-              <w:t>professionalExperienceTime</w:t>
-            </w:r>
-            <w:proofErr w:type="spellEnd"/>
-            <w:r>
-              <w:rPr>
-                <w:sz w:val="9"/>
-              </w:rPr>
-              <w:t>}</w:t>
-            </w:r>
-          </w:p>
-        </w:tc>
-        <w:tc>
-          <w:tcPr>
-            <w:tcW w:w="812" w:type="dxa"/>
+            <w:tcW w:w="650" w:type="dxa"/>
           </w:tcPr>
           <w:p>
             <w:pPr>
@@ -4648,7 +3708,7 @@
         </w:tc>
         <w:tc>
           <w:tcPr>
-            <w:tcW w:w="600" w:type="dxa"/>
+            <w:tcW w:w="692" w:type="dxa"/>
             <w:tcBorders>
               <w:right w:val="single" w:sz="8" w:space="0" w:color="000000"/>
             </w:tcBorders>
@@ -4723,7 +3783,7 @@
         </w:tc>
         <w:tc>
           <w:tcPr>
-            <w:tcW w:w="600" w:type="dxa"/>
+            <w:tcW w:w="850" w:type="dxa"/>
             <w:tcBorders>
               <w:left w:val="single" w:sz="8" w:space="0" w:color="000000"/>
             </w:tcBorders>
@@ -5691,6 +4751,232 @@
     </w:lvl>
   </w:abstractNum>
   <w:abstractNum w:abstractNumId="1" w15:restartNumberingAfterBreak="0">
+    <w:nsid w:val="22321BE0"/>
+    <w:multiLevelType w:val="hybridMultilevel"/>
+    <w:tmpl w:val="312274F0"/>
+    <w:lvl w:ilvl="0" w:tplc="400A0001">
+      <w:start w:val="1"/>
+      <w:numFmt w:val="bullet"/>
+      <w:lvlText w:val=""/>
+      <w:lvlJc w:val="left"/>
+      <w:pPr>
+        <w:ind w:left="933" w:hanging="360"/>
+      </w:pPr>
+      <w:rPr>
+        <w:rFonts w:ascii="Symbol" w:hAnsi="Symbol" w:hint="default"/>
+      </w:rPr>
+    </w:lvl>
+    <w:lvl w:ilvl="1" w:tplc="400A0003" w:tentative="1">
+      <w:start w:val="1"/>
+      <w:numFmt w:val="bullet"/>
+      <w:lvlText w:val="o"/>
+      <w:lvlJc w:val="left"/>
+      <w:pPr>
+        <w:ind w:left="1653" w:hanging="360"/>
+      </w:pPr>
+      <w:rPr>
+        <w:rFonts w:ascii="Courier New" w:hAnsi="Courier New" w:cs="Courier New" w:hint="default"/>
+      </w:rPr>
+    </w:lvl>
+    <w:lvl w:ilvl="2" w:tplc="400A0005" w:tentative="1">
+      <w:start w:val="1"/>
+      <w:numFmt w:val="bullet"/>
+      <w:lvlText w:val=""/>
+      <w:lvlJc w:val="left"/>
+      <w:pPr>
+        <w:ind w:left="2373" w:hanging="360"/>
+      </w:pPr>
+      <w:rPr>
+        <w:rFonts w:ascii="Wingdings" w:hAnsi="Wingdings" w:hint="default"/>
+      </w:rPr>
+    </w:lvl>
+    <w:lvl w:ilvl="3" w:tplc="400A0001" w:tentative="1">
+      <w:start w:val="1"/>
+      <w:numFmt w:val="bullet"/>
+      <w:lvlText w:val=""/>
+      <w:lvlJc w:val="left"/>
+      <w:pPr>
+        <w:ind w:left="3093" w:hanging="360"/>
+      </w:pPr>
+      <w:rPr>
+        <w:rFonts w:ascii="Symbol" w:hAnsi="Symbol" w:hint="default"/>
+      </w:rPr>
+    </w:lvl>
+    <w:lvl w:ilvl="4" w:tplc="400A0003" w:tentative="1">
+      <w:start w:val="1"/>
+      <w:numFmt w:val="bullet"/>
+      <w:lvlText w:val="o"/>
+      <w:lvlJc w:val="left"/>
+      <w:pPr>
+        <w:ind w:left="3813" w:hanging="360"/>
+      </w:pPr>
+      <w:rPr>
+        <w:rFonts w:ascii="Courier New" w:hAnsi="Courier New" w:cs="Courier New" w:hint="default"/>
+      </w:rPr>
+    </w:lvl>
+    <w:lvl w:ilvl="5" w:tplc="400A0005" w:tentative="1">
+      <w:start w:val="1"/>
+      <w:numFmt w:val="bullet"/>
+      <w:lvlText w:val=""/>
+      <w:lvlJc w:val="left"/>
+      <w:pPr>
+        <w:ind w:left="4533" w:hanging="360"/>
+      </w:pPr>
+      <w:rPr>
+        <w:rFonts w:ascii="Wingdings" w:hAnsi="Wingdings" w:hint="default"/>
+      </w:rPr>
+    </w:lvl>
+    <w:lvl w:ilvl="6" w:tplc="400A0001" w:tentative="1">
+      <w:start w:val="1"/>
+      <w:numFmt w:val="bullet"/>
+      <w:lvlText w:val=""/>
+      <w:lvlJc w:val="left"/>
+      <w:pPr>
+        <w:ind w:left="5253" w:hanging="360"/>
+      </w:pPr>
+      <w:rPr>
+        <w:rFonts w:ascii="Symbol" w:hAnsi="Symbol" w:hint="default"/>
+      </w:rPr>
+    </w:lvl>
+    <w:lvl w:ilvl="7" w:tplc="400A0003" w:tentative="1">
+      <w:start w:val="1"/>
+      <w:numFmt w:val="bullet"/>
+      <w:lvlText w:val="o"/>
+      <w:lvlJc w:val="left"/>
+      <w:pPr>
+        <w:ind w:left="5973" w:hanging="360"/>
+      </w:pPr>
+      <w:rPr>
+        <w:rFonts w:ascii="Courier New" w:hAnsi="Courier New" w:cs="Courier New" w:hint="default"/>
+      </w:rPr>
+    </w:lvl>
+    <w:lvl w:ilvl="8" w:tplc="400A0005" w:tentative="1">
+      <w:start w:val="1"/>
+      <w:numFmt w:val="bullet"/>
+      <w:lvlText w:val=""/>
+      <w:lvlJc w:val="left"/>
+      <w:pPr>
+        <w:ind w:left="6693" w:hanging="360"/>
+      </w:pPr>
+      <w:rPr>
+        <w:rFonts w:ascii="Wingdings" w:hAnsi="Wingdings" w:hint="default"/>
+      </w:rPr>
+    </w:lvl>
+  </w:abstractNum>
+  <w:abstractNum w:abstractNumId="2" w15:restartNumberingAfterBreak="0">
+    <w:nsid w:val="4DAB6804"/>
+    <w:multiLevelType w:val="hybridMultilevel"/>
+    <w:tmpl w:val="6C22DFD8"/>
+    <w:lvl w:ilvl="0" w:tplc="400A0001">
+      <w:start w:val="1"/>
+      <w:numFmt w:val="bullet"/>
+      <w:lvlText w:val=""/>
+      <w:lvlJc w:val="left"/>
+      <w:pPr>
+        <w:ind w:left="933" w:hanging="360"/>
+      </w:pPr>
+      <w:rPr>
+        <w:rFonts w:ascii="Symbol" w:hAnsi="Symbol" w:hint="default"/>
+      </w:rPr>
+    </w:lvl>
+    <w:lvl w:ilvl="1" w:tplc="400A0003" w:tentative="1">
+      <w:start w:val="1"/>
+      <w:numFmt w:val="bullet"/>
+      <w:lvlText w:val="o"/>
+      <w:lvlJc w:val="left"/>
+      <w:pPr>
+        <w:ind w:left="1653" w:hanging="360"/>
+      </w:pPr>
+      <w:rPr>
+        <w:rFonts w:ascii="Courier New" w:hAnsi="Courier New" w:cs="Courier New" w:hint="default"/>
+      </w:rPr>
+    </w:lvl>
+    <w:lvl w:ilvl="2" w:tplc="400A0005" w:tentative="1">
+      <w:start w:val="1"/>
+      <w:numFmt w:val="bullet"/>
+      <w:lvlText w:val=""/>
+      <w:lvlJc w:val="left"/>
+      <w:pPr>
+        <w:ind w:left="2373" w:hanging="360"/>
+      </w:pPr>
+      <w:rPr>
+        <w:rFonts w:ascii="Wingdings" w:hAnsi="Wingdings" w:hint="default"/>
+      </w:rPr>
+    </w:lvl>
+    <w:lvl w:ilvl="3" w:tplc="400A0001" w:tentative="1">
+      <w:start w:val="1"/>
+      <w:numFmt w:val="bullet"/>
+      <w:lvlText w:val=""/>
+      <w:lvlJc w:val="left"/>
+      <w:pPr>
+        <w:ind w:left="3093" w:hanging="360"/>
+      </w:pPr>
+      <w:rPr>
+        <w:rFonts w:ascii="Symbol" w:hAnsi="Symbol" w:hint="default"/>
+      </w:rPr>
+    </w:lvl>
+    <w:lvl w:ilvl="4" w:tplc="400A0003" w:tentative="1">
+      <w:start w:val="1"/>
+      <w:numFmt w:val="bullet"/>
+      <w:lvlText w:val="o"/>
+      <w:lvlJc w:val="left"/>
+      <w:pPr>
+        <w:ind w:left="3813" w:hanging="360"/>
+      </w:pPr>
+      <w:rPr>
+        <w:rFonts w:ascii="Courier New" w:hAnsi="Courier New" w:cs="Courier New" w:hint="default"/>
+      </w:rPr>
+    </w:lvl>
+    <w:lvl w:ilvl="5" w:tplc="400A0005" w:tentative="1">
+      <w:start w:val="1"/>
+      <w:numFmt w:val="bullet"/>
+      <w:lvlText w:val=""/>
+      <w:lvlJc w:val="left"/>
+      <w:pPr>
+        <w:ind w:left="4533" w:hanging="360"/>
+      </w:pPr>
+      <w:rPr>
+        <w:rFonts w:ascii="Wingdings" w:hAnsi="Wingdings" w:hint="default"/>
+      </w:rPr>
+    </w:lvl>
+    <w:lvl w:ilvl="6" w:tplc="400A0001" w:tentative="1">
+      <w:start w:val="1"/>
+      <w:numFmt w:val="bullet"/>
+      <w:lvlText w:val=""/>
+      <w:lvlJc w:val="left"/>
+      <w:pPr>
+        <w:ind w:left="5253" w:hanging="360"/>
+      </w:pPr>
+      <w:rPr>
+        <w:rFonts w:ascii="Symbol" w:hAnsi="Symbol" w:hint="default"/>
+      </w:rPr>
+    </w:lvl>
+    <w:lvl w:ilvl="7" w:tplc="400A0003" w:tentative="1">
+      <w:start w:val="1"/>
+      <w:numFmt w:val="bullet"/>
+      <w:lvlText w:val="o"/>
+      <w:lvlJc w:val="left"/>
+      <w:pPr>
+        <w:ind w:left="5973" w:hanging="360"/>
+      </w:pPr>
+      <w:rPr>
+        <w:rFonts w:ascii="Courier New" w:hAnsi="Courier New" w:cs="Courier New" w:hint="default"/>
+      </w:rPr>
+    </w:lvl>
+    <w:lvl w:ilvl="8" w:tplc="400A0005" w:tentative="1">
+      <w:start w:val="1"/>
+      <w:numFmt w:val="bullet"/>
+      <w:lvlText w:val=""/>
+      <w:lvlJc w:val="left"/>
+      <w:pPr>
+        <w:ind w:left="6693" w:hanging="360"/>
+      </w:pPr>
+      <w:rPr>
+        <w:rFonts w:ascii="Wingdings" w:hAnsi="Wingdings" w:hint="default"/>
+      </w:rPr>
+    </w:lvl>
+  </w:abstractNum>
+  <w:abstractNum w:abstractNumId="3" w15:restartNumberingAfterBreak="0">
     <w:nsid w:val="62D0160A"/>
     <w:multiLevelType w:val="hybridMultilevel"/>
     <w:tmpl w:val="3F5E7138"/>
@@ -5809,7 +5095,7 @@
       </w:rPr>
     </w:lvl>
   </w:abstractNum>
-  <w:abstractNum w:abstractNumId="2" w15:restartNumberingAfterBreak="0">
+  <w:abstractNum w:abstractNumId="4" w15:restartNumberingAfterBreak="0">
     <w:nsid w:val="7C4D5FC3"/>
     <w:multiLevelType w:val="hybridMultilevel"/>
     <w:tmpl w:val="1C2ADB14"/>
@@ -5929,13 +5215,19 @@
     </w:lvl>
   </w:abstractNum>
   <w:num w:numId="1" w16cid:durableId="464811761">
-    <w:abstractNumId w:val="2"/>
+    <w:abstractNumId w:val="4"/>
   </w:num>
   <w:num w:numId="2" w16cid:durableId="1484472237">
-    <w:abstractNumId w:val="1"/>
+    <w:abstractNumId w:val="3"/>
   </w:num>
   <w:num w:numId="3" w16cid:durableId="280380981">
     <w:abstractNumId w:val="0"/>
+  </w:num>
+  <w:num w:numId="4" w16cid:durableId="445807475">
+    <w:abstractNumId w:val="2"/>
+  </w:num>
+  <w:num w:numId="5" w16cid:durableId="521167962">
+    <w:abstractNumId w:val="1"/>
   </w:num>
 </w:numbering>
 </file>

</xml_diff>